<commit_message>
Atualização no plano de gerencimento de requisitos
</commit_message>
<xml_diff>
--- a/Projeto/GRE/SGP_PGR_Plano de gerenciamento dos requisitos.docx
+++ b/Projeto/GRE/SGP_PGR_Plano de gerenciamento dos requisitos.docx
@@ -265,6 +265,67 @@
           </w:p>
         </w:tc>
       </w:tr>
+      <w:tr>
+        <w:trPr>
+          <w:trHeight w:val="340"/>
+        </w:trPr>
+        <w:tc>
+          <w:tcPr>
+            <w:tcW w:w="737" w:type="dxa"/>
+            <w:vAlign w:val="center"/>
+          </w:tcPr>
+          <w:p>
+            <w:pPr>
+              <w:pStyle w:val="Verses"/>
+            </w:pPr>
+            <w:r>
+              <w:t>1.2</w:t>
+            </w:r>
+          </w:p>
+        </w:tc>
+        <w:tc>
+          <w:tcPr>
+            <w:tcW w:w="1129" w:type="dxa"/>
+            <w:vAlign w:val="center"/>
+          </w:tcPr>
+          <w:p>
+            <w:pPr>
+              <w:pStyle w:val="Verses"/>
+            </w:pPr>
+            <w:r>
+              <w:t>20/11/2016</w:t>
+            </w:r>
+          </w:p>
+        </w:tc>
+        <w:tc>
+          <w:tcPr>
+            <w:tcW w:w="2420" w:type="dxa"/>
+            <w:vAlign w:val="center"/>
+          </w:tcPr>
+          <w:p>
+            <w:pPr>
+              <w:pStyle w:val="Verses"/>
+            </w:pPr>
+            <w:r>
+              <w:t>Christiano Teixeira</w:t>
+            </w:r>
+          </w:p>
+        </w:tc>
+        <w:tc>
+          <w:tcPr>
+            <w:tcW w:w="4389" w:type="dxa"/>
+            <w:vAlign w:val="center"/>
+          </w:tcPr>
+          <w:p>
+            <w:pPr>
+              <w:pStyle w:val="Verses"/>
+            </w:pPr>
+            <w:r>
+              <w:t>Atualização do plano</w:t>
+            </w:r>
+          </w:p>
+        </w:tc>
+      </w:tr>
     </w:tbl>
     <w:p/>
     <w:sdt>
@@ -623,7 +684,7 @@
                 <w:rStyle w:val="Hyperlink"/>
                 <w:noProof/>
               </w:rPr>
-              <w:t>Responsabilidades dos requisitos da Equipe do Projeto</w:t>
+              <w:t>Responsáveis pelos requisitos do projeto</w:t>
             </w:r>
             <w:r>
               <w:rPr>
@@ -1005,33 +1066,40 @@
     <w:p>
       <w:pPr>
         <w:pStyle w:val="Ttulo1"/>
+        <w:rPr>
+          <w:rFonts w:ascii="Times New Roman" w:hAnsi="Times New Roman" w:cs="Times New Roman"/>
+          <w:sz w:val="24"/>
+          <w:szCs w:val="24"/>
+        </w:rPr>
       </w:pPr>
       <w:bookmarkStart w:id="1" w:name="_Toc343100806"/>
       <w:bookmarkStart w:id="2" w:name="_Toc404958020"/>
-      <w:r>
+      <w:proofErr w:type="gramStart"/>
+      <w:r>
+        <w:rPr>
+          <w:rFonts w:ascii="Times New Roman" w:hAnsi="Times New Roman" w:cs="Times New Roman"/>
+          <w:sz w:val="24"/>
+          <w:szCs w:val="24"/>
+        </w:rPr>
         <w:lastRenderedPageBreak/>
-        <w:t xml:space="preserve">Objetivo do </w:t>
-      </w:r>
-      <w:r>
-        <w:t xml:space="preserve">Plano </w:t>
-      </w:r>
-      <w:r>
-        <w:t>d</w:t>
-      </w:r>
-      <w:r>
-        <w:t xml:space="preserve">e </w:t>
-      </w:r>
-      <w:r>
-        <w:t>g</w:t>
-      </w:r>
-      <w:r>
-        <w:t>erenciamento d</w:t>
-      </w:r>
-      <w:r>
-        <w:t>os r</w:t>
-      </w:r>
-      <w:r>
-        <w:t>equisitos</w:t>
+        <w:t>1 .</w:t>
+      </w:r>
+      <w:proofErr w:type="gramEnd"/>
+      <w:r>
+        <w:rPr>
+          <w:rFonts w:ascii="Times New Roman" w:hAnsi="Times New Roman" w:cs="Times New Roman"/>
+          <w:sz w:val="24"/>
+          <w:szCs w:val="24"/>
+        </w:rPr>
+        <w:t xml:space="preserve"> </w:t>
+      </w:r>
+      <w:r>
+        <w:rPr>
+          <w:rFonts w:ascii="Times New Roman" w:hAnsi="Times New Roman" w:cs="Times New Roman"/>
+          <w:sz w:val="24"/>
+          <w:szCs w:val="24"/>
+        </w:rPr>
+        <w:t>Objetivo do Plano de gerenciamento dos requisitos</w:t>
       </w:r>
       <w:bookmarkEnd w:id="1"/>
       <w:bookmarkEnd w:id="2"/>
@@ -1039,126 +1107,93 @@
     <w:p>
       <w:pPr>
         <w:pStyle w:val="Comments"/>
-      </w:pPr>
-    </w:p>
-    <w:p>
-      <w:r>
-        <w:t xml:space="preserve">O plano de </w:t>
-      </w:r>
-      <w:r>
-        <w:t>gerenciamento dos r</w:t>
-      </w:r>
-      <w:r>
-        <w:t>equisitos</w:t>
-      </w:r>
-      <w:r>
-        <w:t xml:space="preserve"> é d</w:t>
-      </w:r>
-      <w:r>
-        <w:t xml:space="preserve">esenvolvido e </w:t>
-      </w:r>
-      <w:r>
-        <w:t>aprov</w:t>
-      </w:r>
-      <w:r>
-        <w:t>a</w:t>
-      </w:r>
-      <w:r>
-        <w:t>d</w:t>
-      </w:r>
-      <w:r>
-        <w:t>o durante a</w:t>
-      </w:r>
-      <w:r>
-        <w:t xml:space="preserve"> </w:t>
-      </w:r>
-      <w:r>
-        <w:t xml:space="preserve">fase de planejamento do </w:t>
-      </w:r>
-      <w:r>
-        <w:t xml:space="preserve">projeto </w:t>
-      </w:r>
-      <w:r>
-        <w:t>e é um plano auxiliar do Plano de Gerenciamento de Projetos.</w:t>
-      </w:r>
-    </w:p>
-    <w:p>
-      <w:pPr>
-        <w:rPr>
-          <w:rFonts w:cs="Arial"/>
-        </w:rPr>
-      </w:pPr>
-      <w:r>
-        <w:t xml:space="preserve">Tem como objetivo </w:t>
-      </w:r>
-      <w:r>
-        <w:rPr>
-          <w:rFonts w:cs="Arial"/>
-        </w:rPr>
-        <w:t>documenta</w:t>
-      </w:r>
-      <w:r>
-        <w:rPr>
-          <w:rFonts w:cs="Arial"/>
-        </w:rPr>
-        <w:t>r</w:t>
-      </w:r>
-      <w:r>
-        <w:rPr>
-          <w:rFonts w:cs="Arial"/>
-        </w:rPr>
-        <w:t xml:space="preserve"> como os </w:t>
-      </w:r>
-      <w:r>
-        <w:rPr>
-          <w:rFonts w:cs="Arial"/>
-        </w:rPr>
-        <w:t xml:space="preserve">requisitos </w:t>
-      </w:r>
-      <w:r>
-        <w:rPr>
-          <w:rFonts w:cs="Arial"/>
-        </w:rPr>
-        <w:t>serão analisados,</w:t>
-      </w:r>
-      <w:r>
-        <w:rPr>
-          <w:rFonts w:cs="Arial"/>
-        </w:rPr>
-        <w:t xml:space="preserve"> </w:t>
-      </w:r>
-      <w:r>
-        <w:rPr>
-          <w:rFonts w:cs="Arial"/>
-        </w:rPr>
-        <w:t>documentados e gerenciados do início ao fim do projeto.</w:t>
+        <w:rPr>
+          <w:rFonts w:ascii="Times New Roman" w:hAnsi="Times New Roman"/>
+          <w:sz w:val="24"/>
+          <w:szCs w:val="24"/>
+        </w:rPr>
+      </w:pPr>
+    </w:p>
+    <w:p>
+      <w:pPr>
+        <w:rPr>
+          <w:rFonts w:ascii="Times New Roman" w:hAnsi="Times New Roman" w:cs="Times New Roman"/>
+          <w:sz w:val="24"/>
+          <w:szCs w:val="24"/>
+        </w:rPr>
+      </w:pPr>
+      <w:r>
+        <w:rPr>
+          <w:rFonts w:ascii="Times New Roman" w:hAnsi="Times New Roman" w:cs="Times New Roman"/>
+          <w:sz w:val="24"/>
+          <w:szCs w:val="24"/>
+        </w:rPr>
+        <w:t>O plano de gerenciamento dos requisitos é desenvolvido e aprovado durante a fase de planejamento do projeto e é um plano auxiliar do Plano de Gerenciamento de Projetos.</w:t>
+      </w:r>
+    </w:p>
+    <w:p>
+      <w:pPr>
+        <w:rPr>
+          <w:rFonts w:ascii="Times New Roman" w:hAnsi="Times New Roman" w:cs="Times New Roman"/>
+          <w:sz w:val="24"/>
+          <w:szCs w:val="24"/>
+        </w:rPr>
+      </w:pPr>
+      <w:r>
+        <w:rPr>
+          <w:rFonts w:ascii="Times New Roman" w:hAnsi="Times New Roman" w:cs="Times New Roman"/>
+          <w:sz w:val="24"/>
+          <w:szCs w:val="24"/>
+        </w:rPr>
+        <w:t>Tem como objetivo documentar como os requisitos serão analisados, documentados e gerenciados do início ao fim do projeto.</w:t>
       </w:r>
     </w:p>
     <w:p>
       <w:pPr>
         <w:pStyle w:val="Ttulo1"/>
+        <w:rPr>
+          <w:rFonts w:ascii="Times New Roman" w:hAnsi="Times New Roman" w:cs="Times New Roman"/>
+          <w:sz w:val="24"/>
+          <w:szCs w:val="24"/>
+        </w:rPr>
       </w:pPr>
       <w:bookmarkStart w:id="3" w:name="_Toc343100807"/>
       <w:bookmarkStart w:id="4" w:name="_Toc404958021"/>
       <w:bookmarkStart w:id="5" w:name="_Toc67755726"/>
-      <w:r>
-        <w:t>G</w:t>
-      </w:r>
-      <w:r>
-        <w:t xml:space="preserve">erenciamento </w:t>
-      </w:r>
-      <w:r>
-        <w:t>d</w:t>
-      </w:r>
-      <w:r>
-        <w:t>os r</w:t>
-      </w:r>
-      <w:r>
-        <w:t>equisitos</w:t>
+      <w:proofErr w:type="gramStart"/>
+      <w:r>
+        <w:rPr>
+          <w:rFonts w:ascii="Times New Roman" w:hAnsi="Times New Roman" w:cs="Times New Roman"/>
+          <w:sz w:val="24"/>
+          <w:szCs w:val="24"/>
+        </w:rPr>
+        <w:t>2 .</w:t>
+      </w:r>
+      <w:proofErr w:type="gramEnd"/>
+      <w:r>
+        <w:rPr>
+          <w:rFonts w:ascii="Times New Roman" w:hAnsi="Times New Roman" w:cs="Times New Roman"/>
+          <w:sz w:val="24"/>
+          <w:szCs w:val="24"/>
+        </w:rPr>
+        <w:t xml:space="preserve"> </w:t>
+      </w:r>
+      <w:r>
+        <w:rPr>
+          <w:rFonts w:ascii="Times New Roman" w:hAnsi="Times New Roman" w:cs="Times New Roman"/>
+          <w:sz w:val="24"/>
+          <w:szCs w:val="24"/>
+        </w:rPr>
+        <w:t>Gerenciamento dos requisitos</w:t>
       </w:r>
       <w:bookmarkEnd w:id="3"/>
       <w:bookmarkEnd w:id="4"/>
       <w:r>
+        <w:rPr>
+          <w:rFonts w:ascii="Times New Roman" w:hAnsi="Times New Roman" w:cs="Times New Roman"/>
+          <w:sz w:val="24"/>
+          <w:szCs w:val="24"/>
+        </w:rPr>
         <w:t xml:space="preserve"> </w:t>
       </w:r>
       <w:bookmarkEnd w:id="5"/>
@@ -1170,18 +1205,23 @@
       <w:bookmarkStart w:id="6" w:name="_Toc343100808"/>
       <w:bookmarkStart w:id="7" w:name="_Toc404958022"/>
       <w:r>
-        <w:t xml:space="preserve">Processos de </w:t>
-      </w:r>
-      <w:r>
-        <w:t>R</w:t>
-      </w:r>
-      <w:r>
-        <w:t>equisitos</w:t>
+        <w:t xml:space="preserve">2.1 </w:t>
+      </w:r>
+      <w:r>
+        <w:t>Processos de Requisitos</w:t>
       </w:r>
       <w:bookmarkEnd w:id="6"/>
       <w:bookmarkEnd w:id="7"/>
     </w:p>
-    <w:p/>
+    <w:p>
+      <w:pPr>
+        <w:rPr>
+          <w:rFonts w:ascii="Times New Roman" w:hAnsi="Times New Roman" w:cs="Times New Roman"/>
+          <w:sz w:val="24"/>
+          <w:szCs w:val="24"/>
+        </w:rPr>
+      </w:pPr>
+    </w:p>
     <w:p>
       <w:pPr>
         <w:pStyle w:val="NormalWeb"/>
@@ -1194,7 +1234,25 @@
           <w:iCs/>
           <w:color w:val="333333"/>
         </w:rPr>
-        <w:t>A Prefeitura de Goiânia pretende aumentar a qualidade do atendimento aos cidadãos, aumentando a efetividade da resolução dos problemas e a interação entre prefeitura, prestadores de serviços e cidadãos.</w:t>
+        <w:t>A Prefeitura de Goiânia pretende aumentar a qualidade do atendimento aos cidadãos, aumentando a efetividade da resolução dos problemas e a interaçã</w:t>
+      </w:r>
+      <w:proofErr w:type="gramStart"/>
+      <w:r>
+        <w:rPr>
+          <w:i/>
+          <w:iCs/>
+          <w:color w:val="333333"/>
+        </w:rPr>
+        <w:t>o entre prefeitura, prestadores</w:t>
+      </w:r>
+      <w:proofErr w:type="gramEnd"/>
+      <w:r>
+        <w:rPr>
+          <w:i/>
+          <w:iCs/>
+          <w:color w:val="333333"/>
+        </w:rPr>
+        <w:t xml:space="preserve"> de serviços e cidadãos.</w:t>
       </w:r>
     </w:p>
     <w:p>
@@ -1224,7 +1282,6 @@
         <w:jc w:val="both"/>
         <w:textAlignment w:val="baseline"/>
         <w:rPr>
-          <w:rFonts w:ascii="Arial" w:hAnsi="Arial" w:cs="Arial"/>
           <w:color w:val="333333"/>
         </w:rPr>
       </w:pPr>
@@ -1249,7 +1306,6 @@
         <w:jc w:val="both"/>
         <w:textAlignment w:val="baseline"/>
         <w:rPr>
-          <w:rFonts w:ascii="Arial" w:hAnsi="Arial" w:cs="Arial"/>
           <w:color w:val="333333"/>
         </w:rPr>
       </w:pPr>
@@ -1274,7 +1330,6 @@
         <w:jc w:val="both"/>
         <w:textAlignment w:val="baseline"/>
         <w:rPr>
-          <w:rFonts w:ascii="Arial" w:hAnsi="Arial" w:cs="Arial"/>
           <w:color w:val="333333"/>
         </w:rPr>
       </w:pPr>
@@ -1317,10 +1372,7 @@
         <w:jc w:val="both"/>
         <w:textAlignment w:val="baseline"/>
         <w:rPr>
-          <w:rFonts w:ascii="Arial" w:hAnsi="Arial" w:cs="Arial"/>
           <w:color w:val="333333"/>
-          <w:sz w:val="17"/>
-          <w:szCs w:val="17"/>
         </w:rPr>
       </w:pPr>
       <w:r>
@@ -1329,20 +1381,71 @@
           <w:iCs/>
           <w:color w:val="333333"/>
         </w:rPr>
-        <w:t>Não é possível identificar o nível de satisfação dos cidadãos em relação a resolução dos problemas.</w:t>
-      </w:r>
-    </w:p>
-    <w:p/>
-    <w:p>
-      <w:r>
-        <w:t>Com ba</w:t>
-      </w:r>
-      <w:r>
-        <w:t xml:space="preserve">se no problema exposto pela Prefeitura de Goiânia, podemos identificar algumas necessidades que atendidas. </w:t>
-      </w:r>
-    </w:p>
-    <w:p/>
-    <w:p/>
+        <w:t xml:space="preserve">Não é </w:t>
+      </w:r>
+      <w:proofErr w:type="gramStart"/>
+      <w:r>
+        <w:rPr>
+          <w:i/>
+          <w:iCs/>
+          <w:color w:val="333333"/>
+        </w:rPr>
+        <w:t>possi</w:t>
+      </w:r>
+      <w:proofErr w:type="gramEnd"/>
+      <w:r>
+        <w:rPr>
+          <w:i/>
+          <w:iCs/>
+          <w:color w:val="333333"/>
+        </w:rPr>
+        <w:t>́vel identificar o nível de satisfação dos cidadãos em relação a resolução dos problemas.</w:t>
+      </w:r>
+    </w:p>
+    <w:p>
+      <w:pPr>
+        <w:rPr>
+          <w:rFonts w:ascii="Times New Roman" w:hAnsi="Times New Roman" w:cs="Times New Roman"/>
+          <w:sz w:val="24"/>
+          <w:szCs w:val="24"/>
+        </w:rPr>
+      </w:pPr>
+    </w:p>
+    <w:p>
+      <w:pPr>
+        <w:rPr>
+          <w:rFonts w:ascii="Times New Roman" w:hAnsi="Times New Roman" w:cs="Times New Roman"/>
+          <w:sz w:val="24"/>
+          <w:szCs w:val="24"/>
+        </w:rPr>
+      </w:pPr>
+      <w:r>
+        <w:rPr>
+          <w:rFonts w:ascii="Times New Roman" w:hAnsi="Times New Roman" w:cs="Times New Roman"/>
+          <w:sz w:val="24"/>
+          <w:szCs w:val="24"/>
+        </w:rPr>
+        <w:t xml:space="preserve">Com base no problema exposto pela Prefeitura de Goiânia, podemos identificar algumas necessidades que atendidas. </w:t>
+      </w:r>
+    </w:p>
+    <w:p>
+      <w:pPr>
+        <w:rPr>
+          <w:rFonts w:ascii="Times New Roman" w:hAnsi="Times New Roman" w:cs="Times New Roman"/>
+          <w:sz w:val="24"/>
+          <w:szCs w:val="24"/>
+        </w:rPr>
+      </w:pPr>
+    </w:p>
+    <w:p>
+      <w:pPr>
+        <w:rPr>
+          <w:rFonts w:ascii="Times New Roman" w:hAnsi="Times New Roman" w:cs="Times New Roman"/>
+          <w:sz w:val="24"/>
+          <w:szCs w:val="24"/>
+        </w:rPr>
+      </w:pPr>
+    </w:p>
     <w:p>
       <w:pPr>
         <w:pStyle w:val="Ttulo2"/>
@@ -1351,13 +1454,7 @@
       <w:bookmarkStart w:id="9" w:name="_Toc404958023"/>
       <w:bookmarkStart w:id="10" w:name="_Toc319340140"/>
       <w:r>
-        <w:t xml:space="preserve">Documentos padronizados de </w:t>
-      </w:r>
-      <w:r>
-        <w:t>r</w:t>
-      </w:r>
-      <w:r>
-        <w:t>equisitos</w:t>
+        <w:t>2.2 Documentos padronizados de requisitos</w:t>
       </w:r>
       <w:bookmarkEnd w:id="8"/>
       <w:bookmarkEnd w:id="9"/>
@@ -1365,17 +1462,20 @@
     <w:p>
       <w:pPr>
         <w:pStyle w:val="Descrio"/>
-      </w:pPr>
-      <w:r>
-        <w:t>[</w:t>
-      </w:r>
+        <w:rPr>
+          <w:rFonts w:ascii="Times New Roman" w:hAnsi="Times New Roman"/>
+          <w:sz w:val="24"/>
+          <w:szCs w:val="24"/>
+        </w:rPr>
+      </w:pPr>
     </w:p>
     <w:p>
       <w:pPr>
         <w:pStyle w:val="Descrio"/>
         <w:rPr>
-          <w:sz w:val="18"/>
-          <w:szCs w:val="18"/>
+          <w:rFonts w:ascii="Times New Roman" w:hAnsi="Times New Roman"/>
+          <w:sz w:val="24"/>
+          <w:szCs w:val="24"/>
           <w:lang w:val="pt-BR"/>
         </w:rPr>
       </w:pPr>
@@ -1410,14 +1510,16 @@
           <w:p>
             <w:pPr>
               <w:rPr>
-                <w:sz w:val="18"/>
-                <w:szCs w:val="18"/>
+                <w:rFonts w:ascii="Times New Roman" w:hAnsi="Times New Roman" w:cs="Times New Roman"/>
+                <w:sz w:val="24"/>
+                <w:szCs w:val="24"/>
               </w:rPr>
             </w:pPr>
             <w:r>
               <w:rPr>
-                <w:sz w:val="18"/>
-                <w:szCs w:val="18"/>
+                <w:rFonts w:ascii="Times New Roman" w:hAnsi="Times New Roman" w:cs="Times New Roman"/>
+                <w:sz w:val="24"/>
+                <w:szCs w:val="24"/>
               </w:rPr>
               <w:t>Documento</w:t>
             </w:r>
@@ -1432,14 +1534,16 @@
           <w:p>
             <w:pPr>
               <w:rPr>
-                <w:sz w:val="18"/>
-                <w:szCs w:val="18"/>
+                <w:rFonts w:ascii="Times New Roman" w:hAnsi="Times New Roman" w:cs="Times New Roman"/>
+                <w:sz w:val="24"/>
+                <w:szCs w:val="24"/>
               </w:rPr>
             </w:pPr>
             <w:r>
               <w:rPr>
-                <w:sz w:val="18"/>
-                <w:szCs w:val="18"/>
+                <w:rFonts w:ascii="Times New Roman" w:hAnsi="Times New Roman" w:cs="Times New Roman"/>
+                <w:sz w:val="24"/>
+                <w:szCs w:val="24"/>
               </w:rPr>
               <w:t>Descrição</w:t>
             </w:r>
@@ -1454,16 +1558,16 @@
           <w:p>
             <w:pPr>
               <w:rPr>
-                <w:rFonts w:cs="Arial"/>
-                <w:sz w:val="18"/>
-                <w:szCs w:val="18"/>
+                <w:rFonts w:ascii="Times New Roman" w:hAnsi="Times New Roman" w:cs="Times New Roman"/>
+                <w:sz w:val="24"/>
+                <w:szCs w:val="24"/>
               </w:rPr>
             </w:pPr>
             <w:r>
               <w:rPr>
-                <w:rFonts w:cs="Arial"/>
-                <w:sz w:val="18"/>
-                <w:szCs w:val="18"/>
+                <w:rFonts w:ascii="Times New Roman" w:hAnsi="Times New Roman" w:cs="Times New Roman"/>
+                <w:sz w:val="24"/>
+                <w:szCs w:val="24"/>
               </w:rPr>
               <w:t>Plano de Gerenciamento dos requisitos</w:t>
             </w:r>
@@ -1476,16 +1580,16 @@
           <w:p>
             <w:pPr>
               <w:rPr>
-                <w:rFonts w:cs="Arial"/>
-                <w:sz w:val="18"/>
-                <w:szCs w:val="18"/>
+                <w:rFonts w:ascii="Times New Roman" w:hAnsi="Times New Roman" w:cs="Times New Roman"/>
+                <w:sz w:val="24"/>
+                <w:szCs w:val="24"/>
               </w:rPr>
             </w:pPr>
             <w:r>
               <w:rPr>
-                <w:rFonts w:cs="Arial"/>
-                <w:sz w:val="18"/>
-                <w:szCs w:val="18"/>
+                <w:rFonts w:ascii="Times New Roman" w:hAnsi="Times New Roman" w:cs="Times New Roman"/>
+                <w:sz w:val="24"/>
+                <w:szCs w:val="24"/>
               </w:rPr>
               <w:t>O Plano de Gerenciamento dos requisitos tem como objetivo documentar como os requisitos serão analisados, documentados e gerenciados do início ao fim do projeto.</w:t>
             </w:r>
@@ -1500,34 +1604,34 @@
           <w:p>
             <w:pPr>
               <w:rPr>
-                <w:rFonts w:cs="Arial"/>
-                <w:sz w:val="18"/>
-                <w:szCs w:val="18"/>
+                <w:rFonts w:ascii="Times New Roman" w:hAnsi="Times New Roman" w:cs="Times New Roman"/>
+                <w:sz w:val="24"/>
+                <w:szCs w:val="24"/>
               </w:rPr>
             </w:pPr>
             <w:r>
               <w:rPr>
-                <w:rFonts w:cs="Arial"/>
-                <w:sz w:val="18"/>
-                <w:szCs w:val="18"/>
+                <w:rFonts w:ascii="Times New Roman" w:hAnsi="Times New Roman" w:cs="Times New Roman"/>
+                <w:sz w:val="24"/>
+                <w:szCs w:val="24"/>
               </w:rPr>
               <w:t xml:space="preserve">Matriz de </w:t>
             </w:r>
             <w:proofErr w:type="spellStart"/>
             <w:r>
               <w:rPr>
-                <w:rFonts w:cs="Arial"/>
-                <w:sz w:val="18"/>
-                <w:szCs w:val="18"/>
+                <w:rFonts w:ascii="Times New Roman" w:hAnsi="Times New Roman" w:cs="Times New Roman"/>
+                <w:sz w:val="24"/>
+                <w:szCs w:val="24"/>
               </w:rPr>
               <w:t>rastreabilidade</w:t>
             </w:r>
             <w:proofErr w:type="spellEnd"/>
             <w:r>
               <w:rPr>
-                <w:rFonts w:cs="Arial"/>
-                <w:sz w:val="18"/>
-                <w:szCs w:val="18"/>
+                <w:rFonts w:ascii="Times New Roman" w:hAnsi="Times New Roman" w:cs="Times New Roman"/>
+                <w:sz w:val="24"/>
+                <w:szCs w:val="24"/>
               </w:rPr>
               <w:t xml:space="preserve"> dos requisitos</w:t>
             </w:r>
@@ -1540,34 +1644,34 @@
           <w:p>
             <w:pPr>
               <w:rPr>
-                <w:rFonts w:cs="Arial"/>
-                <w:sz w:val="18"/>
-                <w:szCs w:val="18"/>
+                <w:rFonts w:ascii="Times New Roman" w:hAnsi="Times New Roman" w:cs="Times New Roman"/>
+                <w:sz w:val="24"/>
+                <w:szCs w:val="24"/>
               </w:rPr>
             </w:pPr>
             <w:r>
               <w:rPr>
-                <w:rFonts w:cs="Arial"/>
-                <w:sz w:val="18"/>
-                <w:szCs w:val="18"/>
+                <w:rFonts w:ascii="Times New Roman" w:hAnsi="Times New Roman" w:cs="Times New Roman"/>
+                <w:sz w:val="24"/>
+                <w:szCs w:val="24"/>
               </w:rPr>
               <w:t xml:space="preserve">A Matriz de </w:t>
             </w:r>
             <w:proofErr w:type="spellStart"/>
             <w:r>
               <w:rPr>
-                <w:rFonts w:cs="Arial"/>
-                <w:sz w:val="18"/>
-                <w:szCs w:val="18"/>
+                <w:rFonts w:ascii="Times New Roman" w:hAnsi="Times New Roman" w:cs="Times New Roman"/>
+                <w:sz w:val="24"/>
+                <w:szCs w:val="24"/>
               </w:rPr>
               <w:t>Rastreabilidade</w:t>
             </w:r>
             <w:proofErr w:type="spellEnd"/>
             <w:r>
               <w:rPr>
-                <w:rFonts w:cs="Arial"/>
-                <w:sz w:val="18"/>
-                <w:szCs w:val="18"/>
+                <w:rFonts w:ascii="Times New Roman" w:hAnsi="Times New Roman" w:cs="Times New Roman"/>
+                <w:sz w:val="24"/>
+                <w:szCs w:val="24"/>
               </w:rPr>
               <w:t xml:space="preserve"> dos Requisitos é uma tabela que liga os requisitos às suas origens e os rastreia durante todo o ciclo de vida do projeto.</w:t>
             </w:r>
@@ -1575,34 +1679,34 @@
           <w:p>
             <w:pPr>
               <w:rPr>
-                <w:rFonts w:cs="Arial"/>
-                <w:sz w:val="18"/>
-                <w:szCs w:val="18"/>
+                <w:rFonts w:ascii="Times New Roman" w:hAnsi="Times New Roman" w:cs="Times New Roman"/>
+                <w:sz w:val="24"/>
+                <w:szCs w:val="24"/>
               </w:rPr>
             </w:pPr>
             <w:r>
               <w:rPr>
-                <w:rFonts w:cs="Arial"/>
-                <w:sz w:val="18"/>
-                <w:szCs w:val="18"/>
+                <w:rFonts w:ascii="Times New Roman" w:hAnsi="Times New Roman" w:cs="Times New Roman"/>
+                <w:sz w:val="24"/>
+                <w:szCs w:val="24"/>
               </w:rPr>
               <w:t xml:space="preserve">A utilização de uma matriz de </w:t>
             </w:r>
             <w:proofErr w:type="spellStart"/>
             <w:r>
               <w:rPr>
-                <w:rFonts w:cs="Arial"/>
-                <w:sz w:val="18"/>
-                <w:szCs w:val="18"/>
+                <w:rFonts w:ascii="Times New Roman" w:hAnsi="Times New Roman" w:cs="Times New Roman"/>
+                <w:sz w:val="24"/>
+                <w:szCs w:val="24"/>
               </w:rPr>
               <w:t>rastreabilidade</w:t>
             </w:r>
             <w:proofErr w:type="spellEnd"/>
             <w:r>
               <w:rPr>
-                <w:rFonts w:cs="Arial"/>
-                <w:sz w:val="18"/>
-                <w:szCs w:val="18"/>
+                <w:rFonts w:ascii="Times New Roman" w:hAnsi="Times New Roman" w:cs="Times New Roman"/>
+                <w:sz w:val="24"/>
+                <w:szCs w:val="24"/>
               </w:rPr>
               <w:t xml:space="preserve"> ajuda a garantir que cada requisito adiciona valor de negócio através da sua ligação aos objetivos de negócio e aos objetivos do projeto.</w:t>
             </w:r>
@@ -1617,16 +1721,16 @@
           <w:p>
             <w:pPr>
               <w:rPr>
-                <w:rFonts w:cs="Arial"/>
-                <w:sz w:val="18"/>
-                <w:szCs w:val="18"/>
+                <w:rFonts w:ascii="Times New Roman" w:hAnsi="Times New Roman" w:cs="Times New Roman"/>
+                <w:sz w:val="24"/>
+                <w:szCs w:val="24"/>
               </w:rPr>
             </w:pPr>
             <w:r>
               <w:rPr>
-                <w:rFonts w:cs="Arial"/>
-                <w:sz w:val="18"/>
-                <w:szCs w:val="18"/>
+                <w:rFonts w:ascii="Times New Roman" w:hAnsi="Times New Roman" w:cs="Times New Roman"/>
+                <w:sz w:val="24"/>
+                <w:szCs w:val="24"/>
               </w:rPr>
               <w:t xml:space="preserve">EOR – Documento de especificação de requisitos </w:t>
             </w:r>
@@ -1639,34 +1743,34 @@
           <w:p>
             <w:pPr>
               <w:rPr>
-                <w:rFonts w:cs="Arial"/>
-                <w:sz w:val="18"/>
-                <w:szCs w:val="18"/>
+                <w:rFonts w:ascii="Times New Roman" w:hAnsi="Times New Roman" w:cs="Times New Roman"/>
+                <w:sz w:val="24"/>
+                <w:szCs w:val="24"/>
               </w:rPr>
             </w:pPr>
             <w:r>
               <w:rPr>
-                <w:rFonts w:cs="Arial"/>
-                <w:sz w:val="18"/>
-                <w:szCs w:val="18"/>
+                <w:rFonts w:ascii="Times New Roman" w:hAnsi="Times New Roman" w:cs="Times New Roman"/>
+                <w:sz w:val="24"/>
+                <w:szCs w:val="24"/>
               </w:rPr>
               <w:t xml:space="preserve">O EOR tem como objetivo documentar os requisitos funcionais e não funcionais do projeto bem como os interessados no projeto. </w:t>
             </w:r>
             <w:proofErr w:type="gramStart"/>
             <w:r>
               <w:rPr>
-                <w:rFonts w:cs="Arial"/>
-                <w:sz w:val="18"/>
-                <w:szCs w:val="18"/>
+                <w:rFonts w:ascii="Times New Roman" w:hAnsi="Times New Roman" w:cs="Times New Roman"/>
+                <w:sz w:val="24"/>
+                <w:szCs w:val="24"/>
               </w:rPr>
               <w:t>Restrições existente no projeto</w:t>
             </w:r>
             <w:proofErr w:type="gramEnd"/>
             <w:r>
               <w:rPr>
-                <w:rFonts w:cs="Arial"/>
-                <w:sz w:val="18"/>
-                <w:szCs w:val="18"/>
+                <w:rFonts w:ascii="Times New Roman" w:hAnsi="Times New Roman" w:cs="Times New Roman"/>
+                <w:sz w:val="24"/>
+                <w:szCs w:val="24"/>
               </w:rPr>
               <w:t xml:space="preserve">. </w:t>
             </w:r>
@@ -1678,265 +1782,984 @@
       <w:pPr>
         <w:pStyle w:val="Descrio"/>
         <w:rPr>
-          <w:sz w:val="18"/>
-          <w:szCs w:val="18"/>
+          <w:rFonts w:ascii="Times New Roman" w:hAnsi="Times New Roman"/>
+          <w:sz w:val="24"/>
+          <w:szCs w:val="24"/>
           <w:lang w:val="pt-BR"/>
         </w:rPr>
       </w:pPr>
     </w:p>
     <w:p>
       <w:pPr>
+        <w:pStyle w:val="Descrio"/>
+        <w:rPr>
+          <w:rFonts w:ascii="Times New Roman" w:hAnsi="Times New Roman"/>
+          <w:sz w:val="24"/>
+          <w:szCs w:val="24"/>
+          <w:lang w:val="pt-BR"/>
+        </w:rPr>
+      </w:pPr>
+    </w:p>
+    <w:p>
+      <w:pPr>
+        <w:pStyle w:val="Descrio"/>
+        <w:rPr>
+          <w:rFonts w:ascii="Times New Roman" w:hAnsi="Times New Roman"/>
+          <w:sz w:val="24"/>
+          <w:szCs w:val="24"/>
+          <w:lang w:val="pt-BR"/>
+        </w:rPr>
+      </w:pPr>
+    </w:p>
+    <w:p>
+      <w:pPr>
         <w:pStyle w:val="Ttulo1"/>
+        <w:rPr>
+          <w:rFonts w:ascii="Times New Roman" w:hAnsi="Times New Roman" w:cs="Times New Roman"/>
+          <w:sz w:val="24"/>
+          <w:szCs w:val="24"/>
+        </w:rPr>
+      </w:pPr>
+      <w:r>
+        <w:rPr>
+          <w:rFonts w:ascii="Times New Roman" w:hAnsi="Times New Roman" w:cs="Times New Roman"/>
+          <w:sz w:val="24"/>
+          <w:szCs w:val="24"/>
+        </w:rPr>
+        <w:lastRenderedPageBreak/>
+        <w:t xml:space="preserve">2.3 </w:t>
+      </w:r>
+      <w:r>
+        <w:rPr>
+          <w:rFonts w:ascii="Times New Roman" w:hAnsi="Times New Roman" w:cs="Times New Roman"/>
+          <w:sz w:val="24"/>
+          <w:szCs w:val="24"/>
+        </w:rPr>
+        <w:t xml:space="preserve">Responsáveis pelos Requisitos do projeto </w:t>
+      </w:r>
+    </w:p>
+    <w:p>
+      <w:pPr>
+        <w:pStyle w:val="Descrio"/>
+        <w:rPr>
+          <w:rFonts w:ascii="Times New Roman" w:hAnsi="Times New Roman"/>
+          <w:sz w:val="24"/>
+          <w:szCs w:val="24"/>
+          <w:lang w:val="pt-BR"/>
+        </w:rPr>
+      </w:pPr>
+    </w:p>
+    <w:p>
+      <w:pPr>
+        <w:pStyle w:val="Descrio"/>
+        <w:rPr>
+          <w:rFonts w:ascii="Times New Roman" w:hAnsi="Times New Roman"/>
+          <w:sz w:val="24"/>
+          <w:szCs w:val="24"/>
+          <w:lang w:val="pt-BR"/>
+        </w:rPr>
+      </w:pPr>
+      <w:r>
+        <w:rPr>
+          <w:rFonts w:ascii="Times New Roman" w:hAnsi="Times New Roman"/>
+          <w:sz w:val="24"/>
+          <w:szCs w:val="24"/>
+          <w:lang w:val="pt-BR"/>
+        </w:rPr>
+        <w:t xml:space="preserve">Os integrantes a seguir são autorizados a definir e alterar os requisitos do projeto. </w:t>
+      </w:r>
+    </w:p>
+    <w:p>
+      <w:pPr>
+        <w:pStyle w:val="Descrio"/>
+        <w:rPr>
+          <w:rFonts w:ascii="Times New Roman" w:hAnsi="Times New Roman"/>
+          <w:sz w:val="24"/>
+          <w:szCs w:val="24"/>
+          <w:lang w:val="pt-BR"/>
+        </w:rPr>
+      </w:pPr>
+    </w:p>
+    <w:tbl>
+      <w:tblPr>
+        <w:tblStyle w:val="Tabelacomgrade"/>
+        <w:tblW w:w="0" w:type="auto"/>
+        <w:tblLook w:val="04A0"/>
+      </w:tblPr>
+      <w:tblGrid>
+        <w:gridCol w:w="4535"/>
+        <w:gridCol w:w="4535"/>
+      </w:tblGrid>
+      <w:tr>
+        <w:tc>
+          <w:tcPr>
+            <w:tcW w:w="4535" w:type="dxa"/>
+          </w:tcPr>
+          <w:p>
+            <w:pPr>
+              <w:pStyle w:val="Descrio"/>
+              <w:rPr>
+                <w:rFonts w:ascii="Times New Roman" w:hAnsi="Times New Roman"/>
+                <w:sz w:val="24"/>
+                <w:szCs w:val="24"/>
+                <w:lang w:val="pt-BR"/>
+              </w:rPr>
+            </w:pPr>
+            <w:r>
+              <w:rPr>
+                <w:rFonts w:ascii="Times New Roman" w:hAnsi="Times New Roman"/>
+                <w:sz w:val="24"/>
+                <w:szCs w:val="24"/>
+                <w:lang w:val="pt-BR"/>
+              </w:rPr>
+              <w:t xml:space="preserve">Christiano Teixeira </w:t>
+            </w:r>
+          </w:p>
+        </w:tc>
+        <w:tc>
+          <w:tcPr>
+            <w:tcW w:w="4535" w:type="dxa"/>
+          </w:tcPr>
+          <w:p>
+            <w:pPr>
+              <w:pStyle w:val="Descrio"/>
+              <w:rPr>
+                <w:rFonts w:ascii="Times New Roman" w:hAnsi="Times New Roman"/>
+                <w:sz w:val="24"/>
+                <w:szCs w:val="24"/>
+                <w:lang w:val="pt-BR"/>
+              </w:rPr>
+            </w:pPr>
+            <w:r>
+              <w:rPr>
+                <w:rFonts w:ascii="Times New Roman" w:hAnsi="Times New Roman"/>
+                <w:sz w:val="24"/>
+                <w:szCs w:val="24"/>
+                <w:lang w:val="pt-BR"/>
+              </w:rPr>
+              <w:t>Gerente de Requisitos</w:t>
+            </w:r>
+          </w:p>
+        </w:tc>
+      </w:tr>
+      <w:tr>
+        <w:tc>
+          <w:tcPr>
+            <w:tcW w:w="4535" w:type="dxa"/>
+          </w:tcPr>
+          <w:p>
+            <w:pPr>
+              <w:pStyle w:val="Descrio"/>
+              <w:rPr>
+                <w:rFonts w:ascii="Times New Roman" w:hAnsi="Times New Roman"/>
+                <w:sz w:val="24"/>
+                <w:szCs w:val="24"/>
+                <w:lang w:val="pt-BR"/>
+              </w:rPr>
+            </w:pPr>
+            <w:r>
+              <w:rPr>
+                <w:rFonts w:ascii="Times New Roman" w:hAnsi="Times New Roman"/>
+                <w:sz w:val="24"/>
+                <w:szCs w:val="24"/>
+                <w:lang w:val="pt-BR"/>
+              </w:rPr>
+              <w:t>Igor Montenegro</w:t>
+            </w:r>
+          </w:p>
+        </w:tc>
+        <w:tc>
+          <w:tcPr>
+            <w:tcW w:w="4535" w:type="dxa"/>
+          </w:tcPr>
+          <w:p>
+            <w:pPr>
+              <w:pStyle w:val="Descrio"/>
+              <w:rPr>
+                <w:rFonts w:ascii="Times New Roman" w:hAnsi="Times New Roman"/>
+                <w:sz w:val="24"/>
+                <w:szCs w:val="24"/>
+                <w:lang w:val="pt-BR"/>
+              </w:rPr>
+            </w:pPr>
+            <w:r>
+              <w:rPr>
+                <w:rFonts w:ascii="Times New Roman" w:hAnsi="Times New Roman"/>
+                <w:sz w:val="24"/>
+                <w:szCs w:val="24"/>
+                <w:lang w:val="pt-BR"/>
+              </w:rPr>
+              <w:t>Analista de Requisitos</w:t>
+            </w:r>
+          </w:p>
+        </w:tc>
+      </w:tr>
+      <w:tr>
+        <w:tc>
+          <w:tcPr>
+            <w:tcW w:w="4535" w:type="dxa"/>
+          </w:tcPr>
+          <w:p>
+            <w:pPr>
+              <w:pStyle w:val="Descrio"/>
+              <w:rPr>
+                <w:rFonts w:ascii="Times New Roman" w:hAnsi="Times New Roman"/>
+                <w:sz w:val="24"/>
+                <w:szCs w:val="24"/>
+                <w:lang w:val="pt-BR"/>
+              </w:rPr>
+            </w:pPr>
+            <w:r>
+              <w:rPr>
+                <w:rFonts w:ascii="Times New Roman" w:hAnsi="Times New Roman"/>
+                <w:sz w:val="24"/>
+                <w:szCs w:val="24"/>
+                <w:lang w:val="pt-BR"/>
+              </w:rPr>
+              <w:t xml:space="preserve">Isaias Tavares </w:t>
+            </w:r>
+          </w:p>
+        </w:tc>
+        <w:tc>
+          <w:tcPr>
+            <w:tcW w:w="4535" w:type="dxa"/>
+          </w:tcPr>
+          <w:p>
+            <w:pPr>
+              <w:pStyle w:val="Descrio"/>
+              <w:rPr>
+                <w:rFonts w:ascii="Times New Roman" w:hAnsi="Times New Roman"/>
+                <w:sz w:val="24"/>
+                <w:szCs w:val="24"/>
+                <w:lang w:val="pt-BR"/>
+              </w:rPr>
+            </w:pPr>
+            <w:r>
+              <w:rPr>
+                <w:rFonts w:ascii="Times New Roman" w:hAnsi="Times New Roman"/>
+                <w:sz w:val="24"/>
+                <w:szCs w:val="24"/>
+                <w:lang w:val="pt-BR"/>
+              </w:rPr>
+              <w:t>Analista de Requisitos</w:t>
+            </w:r>
+          </w:p>
+        </w:tc>
+      </w:tr>
+    </w:tbl>
+    <w:p>
+      <w:pPr>
+        <w:pStyle w:val="Descrio"/>
+        <w:rPr>
+          <w:rFonts w:ascii="Times New Roman" w:hAnsi="Times New Roman"/>
+          <w:sz w:val="24"/>
+          <w:szCs w:val="24"/>
+          <w:lang w:val="pt-BR"/>
+        </w:rPr>
+      </w:pPr>
+    </w:p>
+    <w:p>
+      <w:pPr>
+        <w:pStyle w:val="Descrio"/>
+        <w:rPr>
+          <w:rFonts w:ascii="Times New Roman" w:hAnsi="Times New Roman"/>
+          <w:sz w:val="24"/>
+          <w:szCs w:val="24"/>
+          <w:lang w:val="pt-BR"/>
+        </w:rPr>
+      </w:pPr>
+    </w:p>
+    <w:p>
+      <w:pPr>
+        <w:pStyle w:val="Descrio"/>
+        <w:rPr>
+          <w:rFonts w:ascii="Times New Roman" w:hAnsi="Times New Roman"/>
+          <w:sz w:val="24"/>
+          <w:szCs w:val="24"/>
+          <w:lang w:val="pt-BR"/>
+        </w:rPr>
+      </w:pPr>
+    </w:p>
+    <w:p>
+      <w:pPr>
+        <w:pStyle w:val="Descrio"/>
+        <w:rPr>
+          <w:rFonts w:ascii="Times New Roman" w:hAnsi="Times New Roman"/>
+          <w:sz w:val="24"/>
+          <w:szCs w:val="24"/>
+          <w:lang w:val="pt-BR"/>
+        </w:rPr>
+      </w:pPr>
+    </w:p>
+    <w:p>
+      <w:pPr>
+        <w:pStyle w:val="Descrio"/>
+        <w:rPr>
+          <w:rFonts w:ascii="Times New Roman" w:hAnsi="Times New Roman"/>
+          <w:sz w:val="24"/>
+          <w:szCs w:val="24"/>
+          <w:lang w:val="pt-BR"/>
+        </w:rPr>
+      </w:pPr>
+    </w:p>
+    <w:p>
+      <w:pPr>
+        <w:pStyle w:val="Descrio"/>
+        <w:rPr>
+          <w:rFonts w:ascii="Times New Roman" w:hAnsi="Times New Roman"/>
+          <w:sz w:val="24"/>
+          <w:szCs w:val="24"/>
+          <w:lang w:val="pt-BR"/>
+        </w:rPr>
+      </w:pPr>
+    </w:p>
+    <w:p>
+      <w:pPr>
+        <w:pStyle w:val="Ttulo1"/>
+        <w:rPr>
+          <w:rFonts w:ascii="Times New Roman" w:hAnsi="Times New Roman" w:cs="Times New Roman"/>
+          <w:sz w:val="24"/>
+          <w:szCs w:val="24"/>
+        </w:rPr>
       </w:pPr>
       <w:bookmarkStart w:id="11" w:name="_Toc343100811"/>
       <w:bookmarkStart w:id="12" w:name="_Toc404958025"/>
-      <w:r>
-        <w:t>Processo de gerenciamento de configuração</w:t>
+      <w:proofErr w:type="gramStart"/>
+      <w:r>
+        <w:rPr>
+          <w:rFonts w:ascii="Times New Roman" w:hAnsi="Times New Roman" w:cs="Times New Roman"/>
+          <w:sz w:val="24"/>
+          <w:szCs w:val="24"/>
+        </w:rPr>
+        <w:t xml:space="preserve">2.3 </w:t>
+      </w:r>
+      <w:r>
+        <w:rPr>
+          <w:rFonts w:ascii="Times New Roman" w:hAnsi="Times New Roman" w:cs="Times New Roman"/>
+          <w:sz w:val="24"/>
+          <w:szCs w:val="24"/>
+        </w:rPr>
+        <w:t>Processo</w:t>
+      </w:r>
+      <w:proofErr w:type="gramEnd"/>
+      <w:r>
+        <w:rPr>
+          <w:rFonts w:ascii="Times New Roman" w:hAnsi="Times New Roman" w:cs="Times New Roman"/>
+          <w:sz w:val="24"/>
+          <w:szCs w:val="24"/>
+        </w:rPr>
+        <w:t xml:space="preserve"> de gerenciamento de configuração</w:t>
       </w:r>
       <w:bookmarkEnd w:id="11"/>
       <w:bookmarkEnd w:id="12"/>
     </w:p>
-    <w:p/>
-    <w:p>
-      <w:r>
-        <w:lastRenderedPageBreak/>
+    <w:p>
+      <w:pPr>
+        <w:rPr>
+          <w:rFonts w:ascii="Times New Roman" w:hAnsi="Times New Roman" w:cs="Times New Roman"/>
+          <w:sz w:val="24"/>
+          <w:szCs w:val="24"/>
+        </w:rPr>
+      </w:pPr>
+    </w:p>
+    <w:p>
+      <w:pPr>
+        <w:rPr>
+          <w:rFonts w:ascii="Times New Roman" w:hAnsi="Times New Roman" w:cs="Times New Roman"/>
+          <w:sz w:val="24"/>
+          <w:szCs w:val="24"/>
+        </w:rPr>
+      </w:pPr>
+      <w:r>
+        <w:rPr>
+          <w:rFonts w:ascii="Times New Roman" w:hAnsi="Times New Roman" w:cs="Times New Roman"/>
+          <w:sz w:val="24"/>
+          <w:szCs w:val="24"/>
+        </w:rPr>
         <w:t xml:space="preserve">As mudanças dos requisitos serão </w:t>
       </w:r>
       <w:proofErr w:type="gramStart"/>
       <w:r>
+        <w:rPr>
+          <w:rFonts w:ascii="Times New Roman" w:hAnsi="Times New Roman" w:cs="Times New Roman"/>
+          <w:sz w:val="24"/>
+          <w:szCs w:val="24"/>
+        </w:rPr>
         <w:t>gerenciados</w:t>
       </w:r>
       <w:proofErr w:type="gramEnd"/>
       <w:r>
-        <w:t xml:space="preserve"> conforme </w:t>
-      </w:r>
-      <w:r>
-        <w:t xml:space="preserve">o fluxo </w:t>
-      </w:r>
-      <w:r>
-        <w:t xml:space="preserve">processo de gerencia de mudança de requisitos. </w:t>
-      </w:r>
-      <w:r>
-        <w:pict>
-          <v:shapetype id="_x0000_t75" coordsize="21600,21600" o:spt="75" o:preferrelative="t" path="m@4@5l@4@11@9@11@9@5xe" filled="f" stroked="f">
-            <v:stroke joinstyle="miter"/>
-            <v:formulas>
-              <v:f eqn="if lineDrawn pixelLineWidth 0"/>
-              <v:f eqn="sum @0 1 0"/>
-              <v:f eqn="sum 0 0 @1"/>
-              <v:f eqn="prod @2 1 2"/>
-              <v:f eqn="prod @3 21600 pixelWidth"/>
-              <v:f eqn="prod @3 21600 pixelHeight"/>
-              <v:f eqn="sum @0 0 1"/>
-              <v:f eqn="prod @6 1 2"/>
-              <v:f eqn="prod @7 21600 pixelWidth"/>
-              <v:f eqn="sum @8 21600 0"/>
-              <v:f eqn="prod @7 21600 pixelHeight"/>
-              <v:f eqn="sum @10 21600 0"/>
-            </v:formulas>
-            <v:path o:extrusionok="f" gradientshapeok="t" o:connecttype="rect"/>
-            <o:lock v:ext="edit" aspectratio="t"/>
-          </v:shapetype>
-          <v:shape id="_x0000_i1025" type="#_x0000_t75" style="width:446.25pt;height:291pt">
-            <v:imagedata r:id="rId8" o:title="Processo de Gerência de Mudança de Requisitos"/>
-          </v:shape>
-        </w:pict>
+        <w:rPr>
+          <w:rFonts w:ascii="Times New Roman" w:hAnsi="Times New Roman" w:cs="Times New Roman"/>
+          <w:sz w:val="24"/>
+          <w:szCs w:val="24"/>
+        </w:rPr>
+        <w:t xml:space="preserve"> conforme o fluxo processo de gerencia de mudança de requisitos. </w:t>
+      </w:r>
+      <w:r>
+        <w:rPr>
+          <w:rFonts w:ascii="Times New Roman" w:hAnsi="Times New Roman" w:cs="Times New Roman"/>
+          <w:noProof/>
+          <w:sz w:val="24"/>
+          <w:szCs w:val="24"/>
+          <w:lang w:eastAsia="pt-BR"/>
+        </w:rPr>
+        <w:drawing>
+          <wp:inline distT="0" distB="0" distL="0" distR="0">
+            <wp:extent cx="5667375" cy="3695700"/>
+            <wp:effectExtent l="19050" t="0" r="9525" b="0"/>
+            <wp:docPr id="3" name="Imagem 3" descr="Processo de Gerência de Mudança de Requisitos"/>
+            <wp:cNvGraphicFramePr>
+              <a:graphicFrameLocks xmlns:a="http://schemas.openxmlformats.org/drawingml/2006/main" noChangeAspect="1"/>
+            </wp:cNvGraphicFramePr>
+            <a:graphic xmlns:a="http://schemas.openxmlformats.org/drawingml/2006/main">
+              <a:graphicData uri="http://schemas.openxmlformats.org/drawingml/2006/picture">
+                <pic:pic xmlns:pic="http://schemas.openxmlformats.org/drawingml/2006/picture">
+                  <pic:nvPicPr>
+                    <pic:cNvPr id="0" name="Picture 3" descr="Processo de Gerência de Mudança de Requisitos"/>
+                    <pic:cNvPicPr>
+                      <a:picLocks noChangeAspect="1" noChangeArrowheads="1"/>
+                    </pic:cNvPicPr>
+                  </pic:nvPicPr>
+                  <pic:blipFill>
+                    <a:blip r:embed="rId8" cstate="print"/>
+                    <a:srcRect/>
+                    <a:stretch>
+                      <a:fillRect/>
+                    </a:stretch>
+                  </pic:blipFill>
+                  <pic:spPr bwMode="auto">
+                    <a:xfrm>
+                      <a:off x="0" y="0"/>
+                      <a:ext cx="5667375" cy="3695700"/>
+                    </a:xfrm>
+                    <a:prstGeom prst="rect">
+                      <a:avLst/>
+                    </a:prstGeom>
+                    <a:noFill/>
+                    <a:ln w="9525">
+                      <a:noFill/>
+                      <a:miter lim="800000"/>
+                      <a:headEnd/>
+                      <a:tailEnd/>
+                    </a:ln>
+                  </pic:spPr>
+                </pic:pic>
+              </a:graphicData>
+            </a:graphic>
+          </wp:inline>
+        </w:drawing>
       </w:r>
     </w:p>
     <w:p>
       <w:pPr>
         <w:jc w:val="both"/>
-      </w:pPr>
-      <w:r>
+        <w:rPr>
+          <w:rFonts w:ascii="Times New Roman" w:hAnsi="Times New Roman" w:cs="Times New Roman"/>
+          <w:sz w:val="24"/>
+          <w:szCs w:val="24"/>
+        </w:rPr>
+      </w:pPr>
+      <w:r>
+        <w:rPr>
+          <w:rFonts w:ascii="Times New Roman" w:hAnsi="Times New Roman" w:cs="Times New Roman"/>
+          <w:sz w:val="24"/>
+          <w:szCs w:val="24"/>
+        </w:rPr>
         <w:t xml:space="preserve">Após a mudança todos os artefatos serão revisados para identificar alguma inconsistência no projeto provocada pela mudança. A matriz de </w:t>
       </w:r>
       <w:proofErr w:type="spellStart"/>
       <w:r>
+        <w:rPr>
+          <w:rFonts w:ascii="Times New Roman" w:hAnsi="Times New Roman" w:cs="Times New Roman"/>
+          <w:sz w:val="24"/>
+          <w:szCs w:val="24"/>
+        </w:rPr>
         <w:t>rastreabilidade</w:t>
       </w:r>
       <w:proofErr w:type="spellEnd"/>
       <w:r>
+        <w:rPr>
+          <w:rFonts w:ascii="Times New Roman" w:hAnsi="Times New Roman" w:cs="Times New Roman"/>
+          <w:sz w:val="24"/>
+          <w:szCs w:val="24"/>
+        </w:rPr>
         <w:t xml:space="preserve"> será uma fonte de analise para ajudar na analise de impacto que a mudança pode causar. </w:t>
       </w:r>
     </w:p>
     <w:p>
       <w:pPr>
         <w:jc w:val="both"/>
-      </w:pPr>
-    </w:p>
-    <w:p/>
+        <w:rPr>
+          <w:rFonts w:ascii="Times New Roman" w:hAnsi="Times New Roman" w:cs="Times New Roman"/>
+          <w:sz w:val="24"/>
+          <w:szCs w:val="24"/>
+        </w:rPr>
+      </w:pPr>
+    </w:p>
+    <w:p>
+      <w:pPr>
+        <w:rPr>
+          <w:rFonts w:ascii="Times New Roman" w:hAnsi="Times New Roman" w:cs="Times New Roman"/>
+          <w:sz w:val="24"/>
+          <w:szCs w:val="24"/>
+        </w:rPr>
+      </w:pPr>
+    </w:p>
     <w:p>
       <w:pPr>
         <w:pStyle w:val="Ttulo1"/>
+        <w:rPr>
+          <w:rFonts w:ascii="Times New Roman" w:hAnsi="Times New Roman" w:cs="Times New Roman"/>
+          <w:sz w:val="24"/>
+          <w:szCs w:val="24"/>
+        </w:rPr>
       </w:pPr>
       <w:bookmarkStart w:id="13" w:name="_Toc343100812"/>
       <w:bookmarkStart w:id="14" w:name="_Toc404958026"/>
       <w:bookmarkEnd w:id="10"/>
       <w:r>
+        <w:rPr>
+          <w:rFonts w:ascii="Times New Roman" w:hAnsi="Times New Roman" w:cs="Times New Roman"/>
+          <w:sz w:val="24"/>
+          <w:szCs w:val="24"/>
+        </w:rPr>
+        <w:t xml:space="preserve">3. </w:t>
+      </w:r>
+      <w:r>
+        <w:rPr>
+          <w:rFonts w:ascii="Times New Roman" w:hAnsi="Times New Roman" w:cs="Times New Roman"/>
+          <w:sz w:val="24"/>
+          <w:szCs w:val="24"/>
+        </w:rPr>
         <w:t>Processo de priorização dos requisitos</w:t>
       </w:r>
       <w:bookmarkEnd w:id="13"/>
       <w:bookmarkEnd w:id="14"/>
     </w:p>
-    <w:p/>
-    <w:p>
-      <w:r>
-        <w:t xml:space="preserve">A forma de priorização dos requisitos é medida por nível de implementação. </w:t>
-      </w:r>
-    </w:p>
-    <w:p>
-      <w:r>
-        <w:t>A prioridade é medida por três níveis</w:t>
-      </w:r>
-      <w:r>
-        <w:t>:</w:t>
-      </w:r>
-    </w:p>
-    <w:p>
-      <w:r>
+    <w:p>
+      <w:pPr>
+        <w:rPr>
+          <w:rFonts w:ascii="Times New Roman" w:hAnsi="Times New Roman" w:cs="Times New Roman"/>
+          <w:sz w:val="24"/>
+          <w:szCs w:val="24"/>
+        </w:rPr>
+      </w:pPr>
+    </w:p>
+    <w:p>
+      <w:pPr>
+        <w:rPr>
+          <w:rFonts w:ascii="Times New Roman" w:hAnsi="Times New Roman" w:cs="Times New Roman"/>
+          <w:sz w:val="24"/>
+          <w:szCs w:val="24"/>
+        </w:rPr>
+      </w:pPr>
+      <w:r>
+        <w:rPr>
+          <w:rFonts w:ascii="Times New Roman" w:hAnsi="Times New Roman" w:cs="Times New Roman"/>
+          <w:sz w:val="24"/>
+          <w:szCs w:val="24"/>
+        </w:rPr>
+        <w:t xml:space="preserve">A forma de priorização dos requisitos é medida por nível de </w:t>
+      </w:r>
+      <w:proofErr w:type="gramStart"/>
+      <w:r>
+        <w:rPr>
+          <w:rFonts w:ascii="Times New Roman" w:hAnsi="Times New Roman" w:cs="Times New Roman"/>
+          <w:sz w:val="24"/>
+          <w:szCs w:val="24"/>
+        </w:rPr>
+        <w:t>implementação</w:t>
+      </w:r>
+      <w:proofErr w:type="gramEnd"/>
+      <w:r>
+        <w:rPr>
+          <w:rFonts w:ascii="Times New Roman" w:hAnsi="Times New Roman" w:cs="Times New Roman"/>
+          <w:sz w:val="24"/>
+          <w:szCs w:val="24"/>
+        </w:rPr>
+        <w:t xml:space="preserve">. </w:t>
+      </w:r>
+    </w:p>
+    <w:p>
+      <w:pPr>
+        <w:rPr>
+          <w:rFonts w:ascii="Times New Roman" w:hAnsi="Times New Roman" w:cs="Times New Roman"/>
+          <w:sz w:val="24"/>
+          <w:szCs w:val="24"/>
+        </w:rPr>
+      </w:pPr>
+      <w:r>
+        <w:rPr>
+          <w:rFonts w:ascii="Times New Roman" w:hAnsi="Times New Roman" w:cs="Times New Roman"/>
+          <w:sz w:val="24"/>
+          <w:szCs w:val="24"/>
+        </w:rPr>
+        <w:t>A prioridade é medida por três níveis:</w:t>
+      </w:r>
+    </w:p>
+    <w:p>
+      <w:pPr>
+        <w:rPr>
+          <w:rFonts w:ascii="Times New Roman" w:hAnsi="Times New Roman" w:cs="Times New Roman"/>
+          <w:sz w:val="24"/>
+          <w:szCs w:val="24"/>
+        </w:rPr>
+      </w:pPr>
+      <w:r>
+        <w:rPr>
+          <w:rFonts w:ascii="Times New Roman" w:hAnsi="Times New Roman" w:cs="Times New Roman"/>
+          <w:sz w:val="24"/>
+          <w:szCs w:val="24"/>
+        </w:rPr>
         <w:t>Alto</w:t>
       </w:r>
     </w:p>
     <w:p>
-      <w:r>
+      <w:pPr>
+        <w:rPr>
+          <w:rFonts w:ascii="Times New Roman" w:hAnsi="Times New Roman" w:cs="Times New Roman"/>
+          <w:sz w:val="24"/>
+          <w:szCs w:val="24"/>
+        </w:rPr>
+      </w:pPr>
+      <w:r>
+        <w:rPr>
+          <w:rFonts w:ascii="Times New Roman" w:hAnsi="Times New Roman" w:cs="Times New Roman"/>
+          <w:sz w:val="24"/>
+          <w:szCs w:val="24"/>
+        </w:rPr>
         <w:t xml:space="preserve">Médio </w:t>
       </w:r>
     </w:p>
     <w:p>
-      <w:r>
+      <w:pPr>
+        <w:rPr>
+          <w:rFonts w:ascii="Times New Roman" w:hAnsi="Times New Roman" w:cs="Times New Roman"/>
+          <w:sz w:val="24"/>
+          <w:szCs w:val="24"/>
+        </w:rPr>
+      </w:pPr>
+      <w:r>
+        <w:rPr>
+          <w:rFonts w:ascii="Times New Roman" w:hAnsi="Times New Roman" w:cs="Times New Roman"/>
+          <w:sz w:val="24"/>
+          <w:szCs w:val="24"/>
+        </w:rPr>
+        <w:lastRenderedPageBreak/>
         <w:t>Baixo</w:t>
       </w:r>
     </w:p>
     <w:p>
-      <w:r>
+      <w:pPr>
+        <w:rPr>
+          <w:rFonts w:ascii="Times New Roman" w:hAnsi="Times New Roman" w:cs="Times New Roman"/>
+          <w:sz w:val="24"/>
+          <w:szCs w:val="24"/>
+        </w:rPr>
+      </w:pPr>
+      <w:r>
+        <w:rPr>
+          <w:rFonts w:ascii="Times New Roman" w:hAnsi="Times New Roman" w:cs="Times New Roman"/>
+          <w:sz w:val="24"/>
+          <w:szCs w:val="24"/>
+        </w:rPr>
         <w:t xml:space="preserve">Cada requisito recebe um nível conforme sua necessidade de </w:t>
       </w:r>
       <w:proofErr w:type="gramStart"/>
       <w:r>
+        <w:rPr>
+          <w:rFonts w:ascii="Times New Roman" w:hAnsi="Times New Roman" w:cs="Times New Roman"/>
+          <w:sz w:val="24"/>
+          <w:szCs w:val="24"/>
+        </w:rPr>
         <w:t>implementação</w:t>
       </w:r>
       <w:proofErr w:type="gramEnd"/>
       <w:r>
+        <w:rPr>
+          <w:rFonts w:ascii="Times New Roman" w:hAnsi="Times New Roman" w:cs="Times New Roman"/>
+          <w:sz w:val="24"/>
+          <w:szCs w:val="24"/>
+        </w:rPr>
         <w:t xml:space="preserve">. </w:t>
       </w:r>
     </w:p>
     <w:p>
-      <w:r>
-        <w:t>Exemplo: O requisito que atenda a necessidade de acessar o sistema</w:t>
-      </w:r>
-      <w:r>
-        <w:t xml:space="preserve"> recebe</w:t>
-      </w:r>
-      <w:r>
-        <w:t xml:space="preserve"> um nível Alto, devido sua necessidade de ser criado um </w:t>
+      <w:pPr>
+        <w:rPr>
+          <w:rFonts w:ascii="Times New Roman" w:hAnsi="Times New Roman" w:cs="Times New Roman"/>
+          <w:sz w:val="24"/>
+          <w:szCs w:val="24"/>
+        </w:rPr>
+      </w:pPr>
+      <w:r>
+        <w:rPr>
+          <w:rFonts w:ascii="Times New Roman" w:hAnsi="Times New Roman" w:cs="Times New Roman"/>
+          <w:sz w:val="24"/>
+          <w:szCs w:val="24"/>
+        </w:rPr>
+        <w:t xml:space="preserve">Exemplo: O requisito que atenda a necessidade de acessar o sistema recebe um nível Alto, devido sua necessidade de ser criado um </w:t>
       </w:r>
       <w:proofErr w:type="spellStart"/>
       <w:r>
+        <w:rPr>
+          <w:rFonts w:ascii="Times New Roman" w:hAnsi="Times New Roman" w:cs="Times New Roman"/>
+          <w:sz w:val="24"/>
+          <w:szCs w:val="24"/>
+        </w:rPr>
         <w:t>login</w:t>
       </w:r>
       <w:proofErr w:type="spellEnd"/>
       <w:r>
+        <w:rPr>
+          <w:rFonts w:ascii="Times New Roman" w:hAnsi="Times New Roman" w:cs="Times New Roman"/>
+          <w:sz w:val="24"/>
+          <w:szCs w:val="24"/>
+        </w:rPr>
         <w:t xml:space="preserve"> e senha para que o usuário possa ter acesso ao sistema. </w:t>
       </w:r>
     </w:p>
-    <w:p/>
+    <w:p>
+      <w:pPr>
+        <w:rPr>
+          <w:rFonts w:ascii="Times New Roman" w:hAnsi="Times New Roman" w:cs="Times New Roman"/>
+          <w:sz w:val="24"/>
+          <w:szCs w:val="24"/>
+        </w:rPr>
+      </w:pPr>
+    </w:p>
     <w:p>
       <w:pPr>
         <w:pStyle w:val="Ttulo1"/>
+        <w:rPr>
+          <w:rFonts w:ascii="Times New Roman" w:hAnsi="Times New Roman" w:cs="Times New Roman"/>
+          <w:sz w:val="24"/>
+          <w:szCs w:val="24"/>
+        </w:rPr>
       </w:pPr>
       <w:bookmarkStart w:id="15" w:name="_Toc343100813"/>
       <w:bookmarkStart w:id="16" w:name="_Toc404958027"/>
       <w:r>
+        <w:rPr>
+          <w:rFonts w:ascii="Times New Roman" w:hAnsi="Times New Roman" w:cs="Times New Roman"/>
+          <w:sz w:val="24"/>
+          <w:szCs w:val="24"/>
+        </w:rPr>
+        <w:t xml:space="preserve">4. </w:t>
+      </w:r>
+      <w:r>
+        <w:rPr>
+          <w:rFonts w:ascii="Times New Roman" w:hAnsi="Times New Roman" w:cs="Times New Roman"/>
+          <w:sz w:val="24"/>
+          <w:szCs w:val="24"/>
+        </w:rPr>
         <w:t>Processo de coleta dos requisitos</w:t>
       </w:r>
       <w:bookmarkEnd w:id="15"/>
       <w:bookmarkEnd w:id="16"/>
     </w:p>
-    <w:p/>
+    <w:p>
+      <w:pPr>
+        <w:rPr>
+          <w:rFonts w:ascii="Times New Roman" w:hAnsi="Times New Roman" w:cs="Times New Roman"/>
+          <w:sz w:val="24"/>
+          <w:szCs w:val="24"/>
+        </w:rPr>
+      </w:pPr>
+    </w:p>
     <w:p>
       <w:pPr>
         <w:jc w:val="both"/>
-      </w:pPr>
-      <w:r>
+        <w:rPr>
+          <w:rFonts w:ascii="Times New Roman" w:hAnsi="Times New Roman" w:cs="Times New Roman"/>
+          <w:sz w:val="24"/>
+          <w:szCs w:val="24"/>
+        </w:rPr>
+      </w:pPr>
+      <w:r>
+        <w:rPr>
+          <w:rFonts w:ascii="Times New Roman" w:hAnsi="Times New Roman" w:cs="Times New Roman"/>
+          <w:sz w:val="24"/>
+          <w:szCs w:val="24"/>
+        </w:rPr>
         <w:t xml:space="preserve">Os requisitos serão coletados utilizando técnicas de </w:t>
       </w:r>
       <w:proofErr w:type="spellStart"/>
       <w:r>
+        <w:rPr>
+          <w:rFonts w:ascii="Times New Roman" w:hAnsi="Times New Roman" w:cs="Times New Roman"/>
+          <w:sz w:val="24"/>
+          <w:szCs w:val="24"/>
+        </w:rPr>
         <w:t>elicitação</w:t>
       </w:r>
       <w:proofErr w:type="spellEnd"/>
       <w:r>
-        <w:t xml:space="preserve"> de requisitos. Serão documentados </w:t>
-      </w:r>
-      <w:r>
-        <w:t xml:space="preserve">de forma primaria, onde será apresentada ao fornecedor de requisitos, através de um modelo de visão e casos de usos que descreve cada cenário do sistema. Um documento de requisitos será elaborado para apresentar </w:t>
+        <w:rPr>
+          <w:rFonts w:ascii="Times New Roman" w:hAnsi="Times New Roman" w:cs="Times New Roman"/>
+          <w:sz w:val="24"/>
+          <w:szCs w:val="24"/>
+        </w:rPr>
+        <w:t xml:space="preserve"> de requisitos. Serão documentados de forma primaria, onde será apresentada ao fornecedor de requisitos, através de um modelo de visão e casos de usos que descreve cada cenário do sistema. Um documento de requisitos será elaborado para apresentar </w:t>
       </w:r>
       <w:proofErr w:type="gramStart"/>
       <w:r>
+        <w:rPr>
+          <w:rFonts w:ascii="Times New Roman" w:hAnsi="Times New Roman" w:cs="Times New Roman"/>
+          <w:sz w:val="24"/>
+          <w:szCs w:val="24"/>
+        </w:rPr>
         <w:t>todos</w:t>
       </w:r>
       <w:proofErr w:type="gramEnd"/>
       <w:r>
+        <w:rPr>
+          <w:rFonts w:ascii="Times New Roman" w:hAnsi="Times New Roman" w:cs="Times New Roman"/>
+          <w:sz w:val="24"/>
+          <w:szCs w:val="24"/>
+        </w:rPr>
         <w:t xml:space="preserve"> itens necessários para validar junto ao projeto os requisitos coletados. </w:t>
       </w:r>
     </w:p>
-    <w:p/>
+    <w:p>
+      <w:pPr>
+        <w:rPr>
+          <w:rFonts w:ascii="Times New Roman" w:hAnsi="Times New Roman" w:cs="Times New Roman"/>
+          <w:sz w:val="24"/>
+          <w:szCs w:val="24"/>
+        </w:rPr>
+      </w:pPr>
+    </w:p>
     <w:p>
       <w:pPr>
         <w:pStyle w:val="Ttulo1"/>
+        <w:rPr>
+          <w:rFonts w:ascii="Times New Roman" w:hAnsi="Times New Roman" w:cs="Times New Roman"/>
+          <w:sz w:val="24"/>
+          <w:szCs w:val="24"/>
+        </w:rPr>
       </w:pPr>
       <w:bookmarkStart w:id="17" w:name="_Toc343100814"/>
       <w:bookmarkStart w:id="18" w:name="_Toc404958028"/>
       <w:r>
-        <w:t xml:space="preserve">Processo </w:t>
-      </w:r>
-      <w:r>
-        <w:t xml:space="preserve">de </w:t>
+        <w:rPr>
+          <w:rFonts w:ascii="Times New Roman" w:hAnsi="Times New Roman" w:cs="Times New Roman"/>
+          <w:sz w:val="24"/>
+          <w:szCs w:val="24"/>
+        </w:rPr>
+        <w:t xml:space="preserve">5. </w:t>
+      </w:r>
+      <w:r>
+        <w:rPr>
+          <w:rFonts w:ascii="Times New Roman" w:hAnsi="Times New Roman" w:cs="Times New Roman"/>
+          <w:sz w:val="24"/>
+          <w:szCs w:val="24"/>
+        </w:rPr>
+        <w:t xml:space="preserve">Processo de </w:t>
       </w:r>
       <w:proofErr w:type="spellStart"/>
       <w:r>
+        <w:rPr>
+          <w:rFonts w:ascii="Times New Roman" w:hAnsi="Times New Roman" w:cs="Times New Roman"/>
+          <w:sz w:val="24"/>
+          <w:szCs w:val="24"/>
+        </w:rPr>
         <w:t>rastreabilidade</w:t>
       </w:r>
       <w:proofErr w:type="spellEnd"/>
       <w:r>
+        <w:rPr>
+          <w:rFonts w:ascii="Times New Roman" w:hAnsi="Times New Roman" w:cs="Times New Roman"/>
+          <w:sz w:val="24"/>
+          <w:szCs w:val="24"/>
+        </w:rPr>
         <w:t xml:space="preserve"> dos requisitos</w:t>
       </w:r>
       <w:bookmarkEnd w:id="17"/>
       <w:bookmarkEnd w:id="18"/>
     </w:p>
-    <w:p/>
+    <w:p>
+      <w:pPr>
+        <w:rPr>
+          <w:rFonts w:ascii="Times New Roman" w:hAnsi="Times New Roman" w:cs="Times New Roman"/>
+          <w:sz w:val="24"/>
+          <w:szCs w:val="24"/>
+        </w:rPr>
+      </w:pPr>
+    </w:p>
     <w:p>
       <w:pPr>
         <w:jc w:val="both"/>
-      </w:pPr>
-      <w:r>
-        <w:lastRenderedPageBreak/>
+        <w:rPr>
+          <w:rFonts w:ascii="Times New Roman" w:hAnsi="Times New Roman" w:cs="Times New Roman"/>
+          <w:sz w:val="24"/>
+          <w:szCs w:val="24"/>
+        </w:rPr>
+      </w:pPr>
+      <w:r>
+        <w:rPr>
+          <w:rFonts w:ascii="Times New Roman" w:hAnsi="Times New Roman" w:cs="Times New Roman"/>
+          <w:sz w:val="24"/>
+          <w:szCs w:val="24"/>
+        </w:rPr>
         <w:t xml:space="preserve">A </w:t>
       </w:r>
       <w:proofErr w:type="spellStart"/>
       <w:r>
+        <w:rPr>
+          <w:rFonts w:ascii="Times New Roman" w:hAnsi="Times New Roman" w:cs="Times New Roman"/>
+          <w:sz w:val="24"/>
+          <w:szCs w:val="24"/>
+        </w:rPr>
         <w:t>rastreabilidade</w:t>
       </w:r>
       <w:proofErr w:type="spellEnd"/>
       <w:r>
+        <w:rPr>
+          <w:rFonts w:ascii="Times New Roman" w:hAnsi="Times New Roman" w:cs="Times New Roman"/>
+          <w:sz w:val="24"/>
+          <w:szCs w:val="24"/>
+        </w:rPr>
         <w:t xml:space="preserve"> de requisitos será feita através de uma matriz de </w:t>
       </w:r>
       <w:proofErr w:type="spellStart"/>
       <w:r>
+        <w:rPr>
+          <w:rFonts w:ascii="Times New Roman" w:hAnsi="Times New Roman" w:cs="Times New Roman"/>
+          <w:sz w:val="24"/>
+          <w:szCs w:val="24"/>
+        </w:rPr>
         <w:t>rastreabilidade</w:t>
       </w:r>
       <w:proofErr w:type="spellEnd"/>
       <w:r>
-        <w:t xml:space="preserve"> que identifica os requisitos que apresentam dependências entre eles. Da maneira que o projeto vai gerando artefatos com base nos requisitos</w:t>
-      </w:r>
-      <w:r>
-        <w:t xml:space="preserve">, esses artefatos serão identificados e interligados com os requisitos responsáveis por cada artefato. Com isso teremos um controle deste o primeiro contato com o requisito até a fase de manutenção do requisito, caso vem a ocorrer. </w:t>
-      </w:r>
-    </w:p>
-    <w:p/>
-    <w:p/>
-    <w:p/>
-    <w:p/>
+        <w:rPr>
+          <w:rFonts w:ascii="Times New Roman" w:hAnsi="Times New Roman" w:cs="Times New Roman"/>
+          <w:sz w:val="24"/>
+          <w:szCs w:val="24"/>
+        </w:rPr>
+        <w:t xml:space="preserve"> que identifica os requisitos que apresentam dependências entre eles. Da maneira que o projeto vai gerando artefatos com base nos requisitos, esses artefatos serão identificados e interligados com os requisitos responsáveis por cada artefato. Com isso teremos um controle deste o primeiro contato com o requisito até a fase de manutenção do requisito, caso vem a ocorrer. </w:t>
+      </w:r>
+    </w:p>
+    <w:p>
+      <w:pPr>
+        <w:rPr>
+          <w:rFonts w:ascii="Times New Roman" w:hAnsi="Times New Roman" w:cs="Times New Roman"/>
+          <w:sz w:val="24"/>
+          <w:szCs w:val="24"/>
+        </w:rPr>
+      </w:pPr>
+    </w:p>
+    <w:p>
+      <w:pPr>
+        <w:rPr>
+          <w:rFonts w:ascii="Times New Roman" w:hAnsi="Times New Roman" w:cs="Times New Roman"/>
+          <w:sz w:val="24"/>
+          <w:szCs w:val="24"/>
+        </w:rPr>
+      </w:pPr>
+    </w:p>
     <w:tbl>
       <w:tblPr>
         <w:tblW w:w="8675" w:type="dxa"/>
@@ -1975,12 +2798,18 @@
             <w:pPr>
               <w:jc w:val="center"/>
               <w:rPr>
+                <w:rFonts w:ascii="Times New Roman" w:hAnsi="Times New Roman" w:cs="Times New Roman"/>
                 <w:b/>
+                <w:sz w:val="24"/>
+                <w:szCs w:val="24"/>
               </w:rPr>
             </w:pPr>
             <w:r>
               <w:rPr>
+                <w:rFonts w:ascii="Times New Roman" w:hAnsi="Times New Roman" w:cs="Times New Roman"/>
                 <w:b/>
+                <w:sz w:val="24"/>
+                <w:szCs w:val="24"/>
               </w:rPr>
               <w:t>Aprovações</w:t>
             </w:r>
@@ -2001,12 +2830,18 @@
             <w:pPr>
               <w:jc w:val="center"/>
               <w:rPr>
+                <w:rFonts w:ascii="Times New Roman" w:hAnsi="Times New Roman" w:cs="Times New Roman"/>
                 <w:b/>
+                <w:sz w:val="24"/>
+                <w:szCs w:val="24"/>
               </w:rPr>
             </w:pPr>
             <w:r>
               <w:rPr>
+                <w:rFonts w:ascii="Times New Roman" w:hAnsi="Times New Roman" w:cs="Times New Roman"/>
                 <w:b/>
+                <w:sz w:val="24"/>
+                <w:szCs w:val="24"/>
               </w:rPr>
               <w:t>Participante</w:t>
             </w:r>
@@ -2022,12 +2857,18 @@
             <w:pPr>
               <w:jc w:val="center"/>
               <w:rPr>
+                <w:rFonts w:ascii="Times New Roman" w:hAnsi="Times New Roman" w:cs="Times New Roman"/>
                 <w:b/>
+                <w:sz w:val="24"/>
+                <w:szCs w:val="24"/>
               </w:rPr>
             </w:pPr>
             <w:r>
               <w:rPr>
+                <w:rFonts w:ascii="Times New Roman" w:hAnsi="Times New Roman" w:cs="Times New Roman"/>
                 <w:b/>
+                <w:sz w:val="24"/>
+                <w:szCs w:val="24"/>
               </w:rPr>
               <w:t>Assinatura</w:t>
             </w:r>
@@ -2043,12 +2884,18 @@
             <w:pPr>
               <w:jc w:val="center"/>
               <w:rPr>
+                <w:rFonts w:ascii="Times New Roman" w:hAnsi="Times New Roman" w:cs="Times New Roman"/>
                 <w:b/>
+                <w:sz w:val="24"/>
+                <w:szCs w:val="24"/>
               </w:rPr>
             </w:pPr>
             <w:r>
               <w:rPr>
+                <w:rFonts w:ascii="Times New Roman" w:hAnsi="Times New Roman" w:cs="Times New Roman"/>
                 <w:b/>
+                <w:sz w:val="24"/>
+                <w:szCs w:val="24"/>
               </w:rPr>
               <w:t>Data</w:t>
             </w:r>
@@ -2067,8 +2914,18 @@
           <w:p>
             <w:pPr>
               <w:pStyle w:val="Tabela"/>
+              <w:rPr>
+                <w:rFonts w:ascii="Times New Roman" w:hAnsi="Times New Roman"/>
+                <w:sz w:val="24"/>
+                <w:szCs w:val="24"/>
+              </w:rPr>
             </w:pPr>
             <w:r>
+              <w:rPr>
+                <w:rFonts w:ascii="Times New Roman" w:hAnsi="Times New Roman"/>
+                <w:sz w:val="24"/>
+                <w:szCs w:val="24"/>
+              </w:rPr>
               <w:t>Patrocinador do Projeto</w:t>
             </w:r>
           </w:p>
@@ -2078,14 +2935,30 @@
             <w:tcW w:w="4678" w:type="dxa"/>
             <w:vAlign w:val="center"/>
           </w:tcPr>
-          <w:p/>
+          <w:p>
+            <w:pPr>
+              <w:rPr>
+                <w:rFonts w:ascii="Times New Roman" w:hAnsi="Times New Roman" w:cs="Times New Roman"/>
+                <w:sz w:val="24"/>
+                <w:szCs w:val="24"/>
+              </w:rPr>
+            </w:pPr>
+          </w:p>
         </w:tc>
         <w:tc>
           <w:tcPr>
             <w:tcW w:w="1559" w:type="dxa"/>
             <w:vAlign w:val="center"/>
           </w:tcPr>
-          <w:p/>
+          <w:p>
+            <w:pPr>
+              <w:rPr>
+                <w:rFonts w:ascii="Times New Roman" w:hAnsi="Times New Roman" w:cs="Times New Roman"/>
+                <w:sz w:val="24"/>
+                <w:szCs w:val="24"/>
+              </w:rPr>
+            </w:pPr>
+          </w:p>
         </w:tc>
       </w:tr>
       <w:tr>
@@ -2100,8 +2973,18 @@
           <w:p>
             <w:pPr>
               <w:pStyle w:val="Tabela"/>
+              <w:rPr>
+                <w:rFonts w:ascii="Times New Roman" w:hAnsi="Times New Roman"/>
+                <w:sz w:val="24"/>
+                <w:szCs w:val="24"/>
+              </w:rPr>
             </w:pPr>
             <w:r>
+              <w:rPr>
+                <w:rFonts w:ascii="Times New Roman" w:hAnsi="Times New Roman"/>
+                <w:sz w:val="24"/>
+                <w:szCs w:val="24"/>
+              </w:rPr>
               <w:t>Gerente do Projeto</w:t>
             </w:r>
           </w:p>
@@ -2111,17 +2994,42 @@
             <w:tcW w:w="4678" w:type="dxa"/>
             <w:vAlign w:val="center"/>
           </w:tcPr>
-          <w:p/>
+          <w:p>
+            <w:pPr>
+              <w:rPr>
+                <w:rFonts w:ascii="Times New Roman" w:hAnsi="Times New Roman" w:cs="Times New Roman"/>
+                <w:sz w:val="24"/>
+                <w:szCs w:val="24"/>
+              </w:rPr>
+            </w:pPr>
+          </w:p>
         </w:tc>
         <w:tc>
           <w:tcPr>
             <w:tcW w:w="1559" w:type="dxa"/>
             <w:vAlign w:val="center"/>
           </w:tcPr>
-          <w:p/>
+          <w:p>
+            <w:pPr>
+              <w:rPr>
+                <w:rFonts w:ascii="Times New Roman" w:hAnsi="Times New Roman" w:cs="Times New Roman"/>
+                <w:sz w:val="24"/>
+                <w:szCs w:val="24"/>
+              </w:rPr>
+            </w:pPr>
+          </w:p>
         </w:tc>
       </w:tr>
     </w:tbl>
+    <w:p>
+      <w:pPr>
+        <w:rPr>
+          <w:rFonts w:ascii="Times New Roman" w:hAnsi="Times New Roman" w:cs="Times New Roman"/>
+          <w:sz w:val="24"/>
+          <w:szCs w:val="24"/>
+        </w:rPr>
+      </w:pPr>
+    </w:p>
     <w:p/>
     <w:sectPr>
       <w:pgSz w:w="11906" w:h="16838"/>
@@ -3507,7 +4415,7 @@
 </file>
 
 <file path=customXml/itemProps1.xml><?xml version="1.0" encoding="utf-8"?>
-<ds:datastoreItem xmlns:ds="http://schemas.openxmlformats.org/officeDocument/2006/customXml" ds:itemID="{023486FA-616D-4FD5-ACF3-04C708A73C05}">
+<ds:datastoreItem xmlns:ds="http://schemas.openxmlformats.org/officeDocument/2006/customXml" ds:itemID="{B045FD7C-EA10-4565-BEA8-6C71D3416DA5}">
   <ds:schemaRefs>
     <ds:schemaRef ds:uri="http://schemas.openxmlformats.org/officeDocument/2006/bibliography"/>
   </ds:schemaRefs>

</xml_diff>